<commit_message>
mise a jour du manuel
</commit_message>
<xml_diff>
--- a/Documents/Doc_util.docx
+++ b/Documents/Doc_util.docx
@@ -10,11 +10,13 @@
           <w:docPartUnique/>
         </w:docPartObj>
       </w:sdtPr>
+      <w:sdtEndPr/>
       <w:sdtContent>
         <w:p>
           <w:r>
             <w:rPr>
               <w:noProof/>
+              <w:lang w:eastAsia="fr-FR"/>
             </w:rPr>
             <mc:AlternateContent>
               <mc:Choice Requires="wps">
@@ -169,6 +171,7 @@
                                         <w:dataBinding w:prefixMappings="xmlns:ns0='http://purl.org/dc/elements/1.1/' xmlns:ns1='http://schemas.openxmlformats.org/package/2006/metadata/core-properties' " w:xpath="/ns1:coreProperties[1]/ns0:title[1]" w:storeItemID="{6C3C8BC8-F283-45AE-878A-BAB7291924A1}"/>
                                         <w:text/>
                                       </w:sdtPr>
+                                      <w:sdtEndPr/>
                                       <w:sdtContent>
                                         <w:p>
                                           <w:pPr>
@@ -207,6 +210,7 @@
                                         <w:dataBinding w:prefixMappings="xmlns:ns0='http://purl.org/dc/elements/1.1/' xmlns:ns1='http://schemas.openxmlformats.org/package/2006/metadata/core-properties' " w:xpath="/ns1:coreProperties[1]/ns0:subject[1]" w:storeItemID="{6C3C8BC8-F283-45AE-878A-BAB7291924A1}"/>
                                         <w:text/>
                                       </w:sdtPr>
+                                      <w:sdtEndPr/>
                                       <w:sdtContent>
                                         <w:p>
                                           <w:pPr>
@@ -246,6 +250,7 @@
                                         <w:dataBinding w:prefixMappings="xmlns:ns0='http://purl.org/dc/elements/1.1/' xmlns:ns1='http://schemas.openxmlformats.org/package/2006/metadata/core-properties' " w:xpath="/ns1:coreProperties[1]/ns0:creator[1]" w:storeItemID="{6C3C8BC8-F283-45AE-878A-BAB7291924A1}"/>
                                         <w:text/>
                                       </w:sdtPr>
+                                      <w:sdtEndPr/>
                                       <w:sdtContent>
                                         <w:p>
                                           <w:pPr>
@@ -298,6 +303,7 @@
                                           <w:dataBinding w:prefixMappings="xmlns:ns0='http://purl.org/dc/elements/1.1/' xmlns:ns1='http://schemas.openxmlformats.org/package/2006/metadata/core-properties' " w:xpath="/ns1:coreProperties[1]/ns1:category[1]" w:storeItemID="{6C3C8BC8-F283-45AE-878A-BAB7291924A1}"/>
                                           <w:text/>
                                         </w:sdtPr>
+                                        <w:sdtEndPr/>
                                         <w:sdtContent>
                                           <w:r>
                                             <w:rPr>
@@ -442,6 +448,7 @@
                                   <w:dataBinding w:prefixMappings="xmlns:ns0='http://purl.org/dc/elements/1.1/' xmlns:ns1='http://schemas.openxmlformats.org/package/2006/metadata/core-properties' " w:xpath="/ns1:coreProperties[1]/ns0:title[1]" w:storeItemID="{6C3C8BC8-F283-45AE-878A-BAB7291924A1}"/>
                                   <w:text/>
                                 </w:sdtPr>
+                                <w:sdtEndPr/>
                                 <w:sdtContent>
                                   <w:p>
                                     <w:pPr>
@@ -480,6 +487,7 @@
                                   <w:dataBinding w:prefixMappings="xmlns:ns0='http://purl.org/dc/elements/1.1/' xmlns:ns1='http://schemas.openxmlformats.org/package/2006/metadata/core-properties' " w:xpath="/ns1:coreProperties[1]/ns0:subject[1]" w:storeItemID="{6C3C8BC8-F283-45AE-878A-BAB7291924A1}"/>
                                   <w:text/>
                                 </w:sdtPr>
+                                <w:sdtEndPr/>
                                 <w:sdtContent>
                                   <w:p>
                                     <w:pPr>
@@ -519,6 +527,7 @@
                                   <w:dataBinding w:prefixMappings="xmlns:ns0='http://purl.org/dc/elements/1.1/' xmlns:ns1='http://schemas.openxmlformats.org/package/2006/metadata/core-properties' " w:xpath="/ns1:coreProperties[1]/ns0:creator[1]" w:storeItemID="{6C3C8BC8-F283-45AE-878A-BAB7291924A1}"/>
                                   <w:text/>
                                 </w:sdtPr>
+                                <w:sdtEndPr/>
                                 <w:sdtContent>
                                   <w:p>
                                     <w:pPr>
@@ -571,6 +580,7 @@
                                     <w:dataBinding w:prefixMappings="xmlns:ns0='http://purl.org/dc/elements/1.1/' xmlns:ns1='http://schemas.openxmlformats.org/package/2006/metadata/core-properties' " w:xpath="/ns1:coreProperties[1]/ns1:category[1]" w:storeItemID="{6C3C8BC8-F283-45AE-878A-BAB7291924A1}"/>
                                     <w:text/>
                                   </w:sdtPr>
+                                  <w:sdtEndPr/>
                                   <w:sdtContent>
                                     <w:r>
                                       <w:rPr>
@@ -601,6 +611,13 @@
     </w:sdt>
     <w:sdt>
       <w:sdtPr>
+        <w:rPr>
+          <w:rFonts w:asciiTheme="minorHAnsi" w:eastAsiaTheme="minorHAnsi" w:hAnsiTheme="minorHAnsi" w:cstheme="minorBidi"/>
+          <w:color w:val="auto"/>
+          <w:sz w:val="22"/>
+          <w:szCs w:val="22"/>
+          <w:lang w:eastAsia="en-US"/>
+        </w:rPr>
         <w:id w:val="-1944219256"/>
         <w:docPartObj>
           <w:docPartGallery w:val="Table of Contents"/>
@@ -609,13 +626,8 @@
       </w:sdtPr>
       <w:sdtEndPr>
         <w:rPr>
-          <w:rFonts w:asciiTheme="minorHAnsi" w:eastAsiaTheme="minorHAnsi" w:hAnsiTheme="minorHAnsi" w:cstheme="minorBidi"/>
           <w:b/>
           <w:bCs/>
-          <w:color w:val="auto"/>
-          <w:sz w:val="22"/>
-          <w:szCs w:val="22"/>
-          <w:lang w:eastAsia="en-US"/>
         </w:rPr>
       </w:sdtEndPr>
       <w:sdtContent>
@@ -628,16 +640,31 @@
           </w:r>
         </w:p>
         <w:p>
-          <w:fldSimple w:instr=" TOC \o &quot;1-3&quot; \h \z \u ">
-            <w:r>
-              <w:rPr>
-                <w:b/>
-                <w:bCs/>
-                <w:noProof/>
-              </w:rPr>
-              <w:t>Aucune entrée de table des matières n'a été trouvée.</w:t>
-            </w:r>
-          </w:fldSimple>
+          <w:r>
+            <w:fldChar w:fldCharType="begin"/>
+          </w:r>
+          <w:r>
+            <w:instrText xml:space="preserve"> TOC \o "1-3" \h \z \u </w:instrText>
+          </w:r>
+          <w:r>
+            <w:fldChar w:fldCharType="separate"/>
+          </w:r>
+          <w:r>
+            <w:rPr>
+              <w:b/>
+              <w:bCs/>
+              <w:noProof/>
+            </w:rPr>
+            <w:t>Aucune entrée de table des matières n'a été trouvée.</w:t>
+          </w:r>
+          <w:r>
+            <w:rPr>
+              <w:b/>
+              <w:bCs/>
+              <w:noProof/>
+            </w:rPr>
+            <w:fldChar w:fldCharType="end"/>
+          </w:r>
         </w:p>
       </w:sdtContent>
     </w:sdt>
@@ -733,7 +760,13 @@
         <w:t>les livres facilement et qui n’arrivent pas à s’orienter entre les étagères</w:t>
       </w:r>
       <w:r>
-        <w:t xml:space="preserve">. Je vous propose une application qui va permettre aux </w:t>
+        <w:t xml:space="preserve">. </w:t>
+      </w:r>
+      <w:r>
+        <w:t>Nous vous proposons</w:t>
+      </w:r>
+      <w:r>
+        <w:t xml:space="preserve"> une application qui va permettre aux </w:t>
       </w:r>
       <w:r>
         <w:t>personnes inscrit</w:t>
@@ -759,8 +792,6 @@
       <w:r>
         <w:t>.</w:t>
       </w:r>
-      <w:bookmarkStart w:id="0" w:name="_GoBack"/>
-      <w:bookmarkEnd w:id="0"/>
     </w:p>
     <w:p>
       <w:pPr>
@@ -806,6 +837,8 @@
           <w:numId w:val="1"/>
         </w:numPr>
       </w:pPr>
+      <w:bookmarkStart w:id="0" w:name="_GoBack"/>
+      <w:bookmarkEnd w:id="0"/>
     </w:p>
     <w:p/>
     <w:sectPr>
@@ -1749,7 +1782,7 @@
 </file>
 
 <file path=customXml/itemProps1.xml><?xml version="1.0" encoding="utf-8"?>
-<ds:datastoreItem xmlns:ds="http://schemas.openxmlformats.org/officeDocument/2006/customXml" ds:itemID="{72F31E9E-EBDB-4992-8FA4-B736DBA997FC}">
+<ds:datastoreItem xmlns:ds="http://schemas.openxmlformats.org/officeDocument/2006/customXml" ds:itemID="{5067EEC6-F887-4A21-97D3-62DD9BAD1410}">
   <ds:schemaRefs>
     <ds:schemaRef ds:uri="http://schemas.openxmlformats.org/officeDocument/2006/bibliography"/>
   </ds:schemaRefs>

</xml_diff>